<commit_message>
crea constancias con todos los parametros
</commit_message>
<xml_diff>
--- a/documents/machotefilex.docx
+++ b/documents/machotefilex.docx
@@ -22,29 +22,7 @@
           <w:kern w:val="32"/>
           <w:lang w:val="pt-BR" w:eastAsia="es-ES_tradnl"/>
         </w:rPr>
-        <w:t>CAG/$</w:t>
-      </w:r>
-      <w:proofErr w:type="gramStart"/>
-      <w:r>
-        <w:rPr>
-          <w:rFonts w:ascii="Arial" w:eastAsia="Times New Roman" w:hAnsi="Arial" w:cs="Arial"/>
-          <w:b/>
-          <w:caps/>
-          <w:kern w:val="32"/>
-          <w:lang w:val="pt-BR" w:eastAsia="es-ES_tradnl"/>
-        </w:rPr>
-        <w:t>NUMERO</w:t>
-      </w:r>
-      <w:proofErr w:type="gramEnd"/>
-      <w:r>
-        <w:rPr>
-          <w:rFonts w:ascii="Arial" w:eastAsia="Times New Roman" w:hAnsi="Arial" w:cs="Arial"/>
-          <w:b/>
-          <w:caps/>
-          <w:kern w:val="32"/>
-          <w:lang w:val="pt-BR" w:eastAsia="es-ES_tradnl"/>
-        </w:rPr>
-        <w:t>$/21</w:t>
+        <w:t>CAG/$NUMERO$/21</w:t>
       </w:r>
     </w:p>
     <w:p>
@@ -460,18 +438,16 @@
         </w:rPr>
         <w:t xml:space="preserve">El programa cuenta con 6 niveles en total, se cursa un nivel por ciclo escolar </w:t>
       </w:r>
-      <w:proofErr w:type="gramStart"/>
-      <w:r>
-        <w:rPr>
-          <w:rFonts w:ascii="Arial" w:eastAsia="Times New Roman" w:hAnsi="Arial" w:cs="Arial"/>
-          <w:kern w:val="32"/>
-          <w:sz w:val="24"/>
-          <w:szCs w:val="24"/>
-          <w:lang w:eastAsia="es-ES"/>
-        </w:rPr>
-        <w:t>de acuerdo al</w:t>
-      </w:r>
-      <w:proofErr w:type="gramEnd"/>
+      <w:r>
+        <w:rPr>
+          <w:rFonts w:ascii="Arial" w:eastAsia="Times New Roman" w:hAnsi="Arial" w:cs="Arial"/>
+          <w:kern w:val="32"/>
+          <w:sz w:val="24"/>
+          <w:szCs w:val="24"/>
+          <w:lang w:eastAsia="es-ES"/>
+        </w:rPr>
+        <w:t>de acuerdo con el</w:t>
+      </w:r>
       <w:r>
         <w:rPr>
           <w:rFonts w:ascii="Arial" w:eastAsia="Times New Roman" w:hAnsi="Arial" w:cs="Arial"/>
@@ -622,29 +598,7 @@
           <w:szCs w:val="24"/>
           <w:lang w:eastAsia="es-ES_tradnl"/>
         </w:rPr>
-        <w:t xml:space="preserve">“Año del Legado de Fray Antonio </w:t>
-      </w:r>
-      <w:proofErr w:type="gramStart"/>
-      <w:r>
-        <w:rPr>
-          <w:rFonts w:ascii="Arial" w:eastAsia="Times New Roman" w:hAnsi="Arial" w:cs="Arial"/>
-          <w:kern w:val="32"/>
-          <w:sz w:val="24"/>
-          <w:szCs w:val="24"/>
-          <w:lang w:eastAsia="es-ES_tradnl"/>
-        </w:rPr>
-        <w:t>Alcalde</w:t>
-      </w:r>
-      <w:proofErr w:type="gramEnd"/>
-      <w:r>
-        <w:rPr>
-          <w:rFonts w:ascii="Arial" w:eastAsia="Times New Roman" w:hAnsi="Arial" w:cs="Arial"/>
-          <w:kern w:val="32"/>
-          <w:sz w:val="24"/>
-          <w:szCs w:val="24"/>
-          <w:lang w:eastAsia="es-ES_tradnl"/>
-        </w:rPr>
-        <w:t xml:space="preserve"> en Guadalajara”</w:t>
+        <w:t>“Año del Legado de Fray Antonio Alcalde en Guadalajara”</w:t>
       </w:r>
     </w:p>
     <w:p>
@@ -852,55 +806,7 @@
         <w:szCs w:val="24"/>
         <w:lang w:val="es-ES_tradnl" w:eastAsia="es-ES_tradnl"/>
       </w:rPr>
-      <w:t xml:space="preserve">Calle Sierra Nevada No. 910, Col. Independencia, C.P. 44340, Guadalajara, Jal., </w:t>
-    </w:r>
-    <w:proofErr w:type="gramStart"/>
-    <w:r>
-      <w:rPr>
-        <w:rFonts w:ascii="Arial Narrow" w:eastAsia="Times New Roman" w:hAnsi="Arial Narrow" w:cs="Times New Roman"/>
-        <w:color w:val="999999"/>
-        <w:kern w:val="32"/>
-        <w:sz w:val="16"/>
-        <w:szCs w:val="24"/>
-        <w:lang w:val="es-ES_tradnl" w:eastAsia="es-ES_tradnl"/>
-      </w:rPr>
-      <w:t>México,  Tel</w:t>
-    </w:r>
-    <w:proofErr w:type="gramEnd"/>
-    <w:r>
-      <w:rPr>
-        <w:rFonts w:ascii="Arial Narrow" w:eastAsia="Times New Roman" w:hAnsi="Arial Narrow" w:cs="Times New Roman"/>
-        <w:color w:val="999999"/>
-        <w:kern w:val="32"/>
-        <w:sz w:val="16"/>
-        <w:szCs w:val="24"/>
-        <w:lang w:val="es-ES_tradnl" w:eastAsia="es-ES_tradnl"/>
-      </w:rPr>
-      <w:t xml:space="preserve"> (52) 33 1058 5249. y fax</w:t>
-    </w:r>
-    <w:proofErr w:type="gramStart"/>
-    <w:r>
-      <w:rPr>
-        <w:rFonts w:ascii="Arial Narrow" w:eastAsia="Times New Roman" w:hAnsi="Arial Narrow" w:cs="Times New Roman"/>
-        <w:color w:val="999999"/>
-        <w:kern w:val="32"/>
-        <w:sz w:val="16"/>
-        <w:szCs w:val="24"/>
-        <w:lang w:val="es-ES_tradnl" w:eastAsia="es-ES_tradnl"/>
-      </w:rPr>
-      <w:t>:  (</w:t>
-    </w:r>
-    <w:proofErr w:type="gramEnd"/>
-    <w:r>
-      <w:rPr>
-        <w:rFonts w:ascii="Arial Narrow" w:eastAsia="Times New Roman" w:hAnsi="Arial Narrow" w:cs="Times New Roman"/>
-        <w:color w:val="999999"/>
-        <w:kern w:val="32"/>
-        <w:sz w:val="16"/>
-        <w:szCs w:val="24"/>
-        <w:lang w:val="es-ES_tradnl" w:eastAsia="es-ES_tradnl"/>
-      </w:rPr>
-      <w:t>52) 33 1058 5200   ext. 337</w:t>
+      <w:t>Calle Sierra Nevada No. 910, Col. Independencia, C.P. 44340, Guadalajara, Jal., México,  Tel (52) 33 1058 5249. y fax:  (52) 33 1058 5200   ext. 337</w:t>
     </w:r>
     <w:r>
       <w:rPr>

</xml_diff>